<commit_message>
Agregando documentacion y ejercicios
</commit_message>
<xml_diff>
--- a/doc/Documentacion TP N°3-a.docx
+++ b/doc/Documentacion TP N°3-a.docx
@@ -432,7 +432,7 @@
                       <a:picLocks noChangeAspect="1"/>
                       <a:extLst>
                         <a:ext uri="smNativeData">
-                          <sm:smNativeData xmlns:sm="smNativeData" val="SMDATA_16_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"/>
+                          <sm:smNativeData xmlns:sm="smNativeData" val="SMDATA_16_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"/>
                         </a:ext>
                       </a:extLst>
                     </pic:cNvPicPr>
@@ -582,7 +582,7 @@
                       <a:picLocks noChangeAspect="1"/>
                       <a:extLst>
                         <a:ext uri="smNativeData">
-                          <sm:smNativeData xmlns:sm="smNativeData" val="SMDATA_16_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"/>
+                          <sm:smNativeData xmlns:sm="smNativeData" val="SMDATA_16_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"/>
                         </a:ext>
                       </a:extLst>
                     </pic:cNvPicPr>
@@ -773,7 +773,7 @@
                       <a:picLocks noChangeAspect="1"/>
                       <a:extLst>
                         <a:ext uri="smNativeData">
-                          <sm:smNativeData xmlns:sm="smNativeData" val="SMDATA_16_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"/>
+                          <sm:smNativeData xmlns:sm="smNativeData" val="SMDATA_16_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"/>
                         </a:ext>
                       </a:extLst>
                     </pic:cNvPicPr>
@@ -891,7 +891,7 @@
                       <a:picLocks noChangeAspect="1"/>
                       <a:extLst>
                         <a:ext uri="smNativeData">
-                          <sm:smNativeData xmlns:sm="smNativeData" val="SMDATA_16_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"/>
+                          <sm:smNativeData xmlns:sm="smNativeData" val="SMDATA_16_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"/>
                         </a:ext>
                       </a:extLst>
                     </pic:cNvPicPr>
@@ -1020,16 +1020,15 @@
           <w:szCs w:val="22"/>
         </w:rPr>
       </w:pPr>
-      <w:r/>
       <w:r>
         <w:rPr>
           <w:noProof/>
         </w:rPr>
         <w:drawing>
           <wp:inline distT="114300" distB="114300" distL="114300" distR="114300">
-            <wp:extent cx="4730750" cy="5374640"/>
+            <wp:extent cx="4104005" cy="4973955"/>
             <wp:effectExtent l="0" t="0" r="0" b="0"/>
-            <wp:docPr id="5" name="Picture7"/>
+            <wp:docPr id="5" name="Picture17"/>
             <wp:cNvGraphicFramePr>
               <a:graphicFrameLocks xmlns:a="http://schemas.openxmlformats.org/drawingml/2006/main" noChangeAspect="1"/>
             </wp:cNvGraphicFramePr>
@@ -1037,12 +1036,12 @@
               <a:graphicData uri="http://schemas.openxmlformats.org/drawingml/2006/picture">
                 <pic:pic xmlns:pic="http://schemas.openxmlformats.org/drawingml/2006/picture">
                   <pic:nvPicPr>
-                    <pic:cNvPr id="5" name="Picture7"/>
+                    <pic:cNvPr id="5" name="Picture17"/>
                     <pic:cNvPicPr>
                       <a:picLocks noChangeAspect="1"/>
                       <a:extLst>
                         <a:ext uri="smNativeData">
-                          <sm:smNativeData xmlns:sm="smNativeData" val="SMDATA_16_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"/>
+                          <sm:smNativeData xmlns:sm="smNativeData" val="SMDATA_16_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"/>
                         </a:ext>
                       </a:extLst>
                     </pic:cNvPicPr>
@@ -1056,7 +1055,7 @@
                   <pic:spPr>
                     <a:xfrm>
                       <a:off x="0" y="0"/>
-                      <a:ext cx="4730750" cy="5374640"/>
+                      <a:ext cx="4104005" cy="4973955"/>
                     </a:xfrm>
                     <a:prstGeom prst="rect">
                       <a:avLst/>
@@ -1072,7 +1071,6 @@
           </wp:inline>
         </w:drawing>
       </w:r>
-      <w:r/>
       <w:r>
         <w:rPr>
           <w:rFonts w:ascii="Arial" w:hAnsi="Arial" w:eastAsia="Arial" w:cs="Arial"/>
@@ -1138,16 +1136,15 @@
           <w:szCs w:val="22"/>
         </w:rPr>
       </w:pPr>
-      <w:r/>
       <w:r>
         <w:rPr>
           <w:noProof/>
         </w:rPr>
         <w:drawing>
           <wp:inline distT="114300" distB="114300" distL="114300" distR="114300">
-            <wp:extent cx="4460875" cy="3635375"/>
+            <wp:extent cx="3897630" cy="3283585"/>
             <wp:effectExtent l="0" t="0" r="0" b="0"/>
-            <wp:docPr id="6" name="Picture8"/>
+            <wp:docPr id="6" name="Picture18"/>
             <wp:cNvGraphicFramePr>
               <a:graphicFrameLocks xmlns:a="http://schemas.openxmlformats.org/drawingml/2006/main" noChangeAspect="1"/>
             </wp:cNvGraphicFramePr>
@@ -1155,12 +1152,12 @@
               <a:graphicData uri="http://schemas.openxmlformats.org/drawingml/2006/picture">
                 <pic:pic xmlns:pic="http://schemas.openxmlformats.org/drawingml/2006/picture">
                   <pic:nvPicPr>
-                    <pic:cNvPr id="6" name="Picture8"/>
+                    <pic:cNvPr id="6" name="Picture18"/>
                     <pic:cNvPicPr>
                       <a:picLocks noChangeAspect="1"/>
                       <a:extLst>
                         <a:ext uri="smNativeData">
-                          <sm:smNativeData xmlns:sm="smNativeData" val="SMDATA_16_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"/>
+                          <sm:smNativeData xmlns:sm="smNativeData" val="SMDATA_16_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"/>
                         </a:ext>
                       </a:extLst>
                     </pic:cNvPicPr>
@@ -1174,7 +1171,7 @@
                   <pic:spPr>
                     <a:xfrm>
                       <a:off x="0" y="0"/>
-                      <a:ext cx="4460875" cy="3635375"/>
+                      <a:ext cx="3897630" cy="3283585"/>
                     </a:xfrm>
                     <a:prstGeom prst="rect">
                       <a:avLst/>
@@ -1190,7 +1187,6 @@
           </wp:inline>
         </w:drawing>
       </w:r>
-      <w:r/>
       <w:r>
         <w:rPr>
           <w:rFonts w:ascii="Arial" w:hAnsi="Arial" w:eastAsia="Arial" w:cs="Arial"/>
@@ -1311,7 +1307,7 @@
                       <a:picLocks noChangeAspect="1"/>
                       <a:extLst>
                         <a:ext uri="smNativeData">
-                          <sm:smNativeData xmlns:sm="smNativeData" val="SMDATA_16_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"/>
+                          <sm:smNativeData xmlns:sm="smNativeData" val="SMDATA_16_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"/>
                         </a:ext>
                       </a:extLst>
                     </pic:cNvPicPr>
@@ -1429,7 +1425,7 @@
                       <a:picLocks noChangeAspect="1"/>
                       <a:extLst>
                         <a:ext uri="smNativeData">
-                          <sm:smNativeData xmlns:sm="smNativeData" val="SMDATA_16_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"/>
+                          <sm:smNativeData xmlns:sm="smNativeData" val="SMDATA_16_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"/>
                         </a:ext>
                       </a:extLst>
                     </pic:cNvPicPr>
@@ -1580,7 +1576,7 @@
                       <a:picLocks noChangeAspect="1"/>
                       <a:extLst>
                         <a:ext uri="smNativeData">
-                          <sm:smNativeData xmlns:sm="smNativeData" val="SMDATA_16_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"/>
+                          <sm:smNativeData xmlns:sm="smNativeData" val="SMDATA_16_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"/>
                         </a:ext>
                       </a:extLst>
                     </pic:cNvPicPr>
@@ -1698,7 +1694,7 @@
                       <a:picLocks noChangeAspect="1"/>
                       <a:extLst>
                         <a:ext uri="smNativeData">
-                          <sm:smNativeData xmlns:sm="smNativeData" val="SMDATA_16_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"/>
+                          <sm:smNativeData xmlns:sm="smNativeData" val="SMDATA_16_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"/>
                         </a:ext>
                       </a:extLst>
                     </pic:cNvPicPr>
@@ -1816,7 +1812,7 @@
                       <a:picLocks noChangeAspect="1"/>
                       <a:extLst>
                         <a:ext uri="smNativeData">
-                          <sm:smNativeData xmlns:sm="smNativeData" val="SMDATA_16_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"/>
+                          <sm:smNativeData xmlns:sm="smNativeData" val="SMDATA_16_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"/>
                         </a:ext>
                       </a:extLst>
                     </pic:cNvPicPr>
@@ -1934,7 +1930,7 @@
                       <a:picLocks noChangeAspect="1"/>
                       <a:extLst>
                         <a:ext uri="smNativeData">
-                          <sm:smNativeData xmlns:sm="smNativeData" val="SMDATA_16_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"/>
+                          <sm:smNativeData xmlns:sm="smNativeData" val="SMDATA_16_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"/>
                         </a:ext>
                       </a:extLst>
                     </pic:cNvPicPr>
@@ -2085,7 +2081,7 @@
                       <a:picLocks noChangeAspect="1"/>
                       <a:extLst>
                         <a:ext uri="smNativeData">
-                          <sm:smNativeData xmlns:sm="smNativeData" val="SMDATA_16_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"/>
+                          <sm:smNativeData xmlns:sm="smNativeData" val="SMDATA_16_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"/>
                         </a:ext>
                       </a:extLst>
                     </pic:cNvPicPr>
@@ -2203,7 +2199,7 @@
                       <a:picLocks noChangeAspect="1"/>
                       <a:extLst>
                         <a:ext uri="smNativeData">
-                          <sm:smNativeData xmlns:sm="smNativeData" val="SMDATA_16_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"/>
+                          <sm:smNativeData xmlns:sm="smNativeData" val="SMDATA_16_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"/>
                         </a:ext>
                       </a:extLst>
                     </pic:cNvPicPr>

</xml_diff>